<commit_message>
Added methods on Team and WorkItem
</commit_message>
<xml_diff>
--- a/Teamwork_Assignment.docx
+++ b/Teamwork_Assignment.docx
@@ -635,22 +635,17 @@
           <w:numId w:val="21"/>
         </w:numPr>
         <w:ind w:left="709"/>
-      </w:pPr>
-      <w:r>
+        <w:rPr>
+          <w:b/>
+          <w:color w:val="00B050"/>
+        </w:rPr>
+      </w:pPr>
+      <w:r>
+        <w:rPr>
+          <w:b/>
+          <w:color w:val="00B050"/>
+        </w:rPr>
         <w:t>Create a new person</w:t>
-      </w:r>
-    </w:p>
-    <w:p>
-      <w:pPr>
-        <w:pStyle w:val="ListParagraph"/>
-        <w:numPr>
-          <w:ilvl w:val="1"/>
-          <w:numId w:val="21"/>
-        </w:numPr>
-        <w:ind w:left="709"/>
-      </w:pPr>
-      <w:r>
-        <w:t>Show all people</w:t>
       </w:r>
     </w:p>
     <w:p>
@@ -663,19 +658,38 @@
         <w:ind w:left="709"/>
         <w:rPr>
           <w:b/>
-          <w:color w:val="92D050"/>
+          <w:color w:val="00B050"/>
         </w:rPr>
       </w:pPr>
-      <w:bookmarkStart w:id="0" w:name="_GoBack"/>
       <w:r>
         <w:rPr>
           <w:b/>
-          <w:color w:val="92D050"/>
+          <w:color w:val="00B050"/>
+        </w:rPr>
+        <w:t>Show all people</w:t>
+      </w:r>
+    </w:p>
+    <w:p>
+      <w:pPr>
+        <w:pStyle w:val="ListParagraph"/>
+        <w:numPr>
+          <w:ilvl w:val="1"/>
+          <w:numId w:val="21"/>
+        </w:numPr>
+        <w:ind w:left="709"/>
+        <w:rPr>
+          <w:b/>
+          <w:color w:val="00B050"/>
+        </w:rPr>
+      </w:pPr>
+      <w:r>
+        <w:rPr>
+          <w:b/>
+          <w:color w:val="00B050"/>
         </w:rPr>
         <w:t>Show person's activity</w:t>
       </w:r>
     </w:p>
-    <w:bookmarkEnd w:id="0"/>
     <w:p>
       <w:pPr>
         <w:pStyle w:val="ListParagraph"/>
@@ -684,8 +698,16 @@
           <w:numId w:val="21"/>
         </w:numPr>
         <w:ind w:left="709"/>
-      </w:pPr>
-      <w:r>
+        <w:rPr>
+          <w:b/>
+          <w:color w:val="00B050"/>
+        </w:rPr>
+      </w:pPr>
+      <w:r>
+        <w:rPr>
+          <w:b/>
+          <w:color w:val="00B050"/>
+        </w:rPr>
         <w:t>Create a new team</w:t>
       </w:r>
     </w:p>
@@ -697,8 +719,16 @@
           <w:numId w:val="21"/>
         </w:numPr>
         <w:ind w:left="709"/>
-      </w:pPr>
-      <w:r>
+        <w:rPr>
+          <w:b/>
+          <w:color w:val="00B050"/>
+        </w:rPr>
+      </w:pPr>
+      <w:r>
+        <w:rPr>
+          <w:b/>
+          <w:color w:val="00B050"/>
+        </w:rPr>
         <w:t>Show all teams</w:t>
       </w:r>
     </w:p>
@@ -710,8 +740,16 @@
           <w:numId w:val="21"/>
         </w:numPr>
         <w:ind w:left="709"/>
-      </w:pPr>
-      <w:r>
+        <w:rPr>
+          <w:b/>
+          <w:color w:val="00B050"/>
+        </w:rPr>
+      </w:pPr>
+      <w:r>
+        <w:rPr>
+          <w:b/>
+          <w:color w:val="00B050"/>
+        </w:rPr>
         <w:t>Show team's activity</w:t>
       </w:r>
     </w:p>
@@ -723,11 +761,23 @@
           <w:numId w:val="21"/>
         </w:numPr>
         <w:ind w:left="709"/>
-      </w:pPr>
-      <w:r>
+        <w:rPr>
+          <w:b/>
+          <w:color w:val="00B050"/>
+        </w:rPr>
+      </w:pPr>
+      <w:r>
+        <w:rPr>
+          <w:b/>
+          <w:color w:val="00B050"/>
+        </w:rPr>
         <w:t xml:space="preserve">Add person to </w:t>
       </w:r>
       <w:r>
+        <w:rPr>
+          <w:b/>
+          <w:color w:val="00B050"/>
+        </w:rPr>
         <w:t>team</w:t>
       </w:r>
     </w:p>
@@ -739,8 +789,16 @@
           <w:numId w:val="21"/>
         </w:numPr>
         <w:ind w:left="709"/>
-      </w:pPr>
-      <w:r>
+        <w:rPr>
+          <w:b/>
+          <w:color w:val="00B050"/>
+        </w:rPr>
+      </w:pPr>
+      <w:r>
+        <w:rPr>
+          <w:b/>
+          <w:color w:val="00B050"/>
+        </w:rPr>
         <w:t>Show all team members</w:t>
       </w:r>
     </w:p>
@@ -752,12 +810,22 @@
           <w:numId w:val="21"/>
         </w:numPr>
         <w:ind w:left="709"/>
-      </w:pPr>
-      <w:r>
+        <w:rPr>
+          <w:b/>
+          <w:color w:val="00B050"/>
+        </w:rPr>
+      </w:pPr>
+      <w:r>
+        <w:rPr>
+          <w:b/>
+          <w:color w:val="00B050"/>
+        </w:rPr>
         <w:t>Create a new board in a team</w:t>
       </w:r>
       <w:r>
         <w:rPr>
+          <w:b/>
+          <w:color w:val="00B050"/>
           <w:lang w:val="bg-BG"/>
         </w:rPr>
         <w:t xml:space="preserve"> </w:t>
@@ -771,8 +839,16 @@
           <w:numId w:val="21"/>
         </w:numPr>
         <w:ind w:left="709"/>
-      </w:pPr>
-      <w:r>
+        <w:rPr>
+          <w:b/>
+          <w:color w:val="00B050"/>
+        </w:rPr>
+      </w:pPr>
+      <w:r>
+        <w:rPr>
+          <w:b/>
+          <w:color w:val="00B050"/>
+        </w:rPr>
         <w:t>Show all team boards</w:t>
       </w:r>
     </w:p>
@@ -784,8 +860,16 @@
           <w:numId w:val="21"/>
         </w:numPr>
         <w:ind w:left="709"/>
-      </w:pPr>
-      <w:r>
+        <w:rPr>
+          <w:b/>
+          <w:color w:val="00B050"/>
+        </w:rPr>
+      </w:pPr>
+      <w:r>
+        <w:rPr>
+          <w:b/>
+          <w:color w:val="00B050"/>
+        </w:rPr>
         <w:t>Show board's activity</w:t>
       </w:r>
     </w:p>
@@ -797,11 +881,23 @@
           <w:numId w:val="21"/>
         </w:numPr>
         <w:ind w:left="709"/>
-      </w:pPr>
-      <w:r>
+        <w:rPr>
+          <w:b/>
+          <w:color w:val="00B050"/>
+        </w:rPr>
+      </w:pPr>
+      <w:r>
+        <w:rPr>
+          <w:b/>
+          <w:color w:val="00B050"/>
+        </w:rPr>
         <w:t>Create a new Bug/Story/Feedback in a board</w:t>
       </w:r>
       <w:r>
+        <w:rPr>
+          <w:b/>
+          <w:color w:val="00B050"/>
+        </w:rPr>
         <w:t xml:space="preserve"> </w:t>
       </w:r>
     </w:p>
@@ -847,7 +943,12 @@
         <w:ind w:left="709"/>
       </w:pPr>
       <w:r>
-        <w:t>Change Rating/Status of a feedback</w:t>
+        <w:t>Change Rating/Status of a feed</w:t>
+      </w:r>
+      <w:bookmarkStart w:id="0" w:name="_GoBack"/>
+      <w:bookmarkEnd w:id="0"/>
+      <w:r>
+        <w:t>back</w:t>
       </w:r>
       <w:r>
         <w:t xml:space="preserve"> </w:t>
@@ -4857,12 +4958,19 @@
 </file>
 
 <file path=customXml/item1.xml><?xml version="1.0" encoding="utf-8"?>
-<?mso-contentType ?>
-<FormTemplates xmlns="http://schemas.microsoft.com/sharepoint/v3/contenttype/forms">
-  <Display>DocumentLibraryForm</Display>
-  <Edit>DocumentLibraryForm</Edit>
-  <New>DocumentLibraryForm</New>
-</FormTemplates>
+<p:properties xmlns:p="http://schemas.microsoft.com/office/2006/metadata/properties" xmlns:xsi="http://www.w3.org/2001/XMLSchema-instance" xmlns:pc="http://schemas.microsoft.com/office/infopath/2007/PartnerControls">
+  <documentManagement>
+    <PublishingExpirationDate xmlns="http://schemas.microsoft.com/sharepoint/v3" xsi:nil="true"/>
+    <PublishingStartDate xmlns="http://schemas.microsoft.com/sharepoint/v3" xsi:nil="true"/>
+    <SharedWithUsers xmlns="85a789e5-8c6f-48dd-9f0b-97ba1f677744">
+      <UserInfo>
+        <DisplayName>Petar Raykov</DisplayName>
+        <AccountId>227</AccountId>
+        <AccountType/>
+      </UserInfo>
+    </SharedWithUsers>
+  </documentManagement>
+</p:properties>
 </file>
 
 <file path=customXml/item2.xml><?xml version="1.0" encoding="utf-8"?>
@@ -5086,25 +5194,21 @@
 </file>
 
 <file path=customXml/item3.xml><?xml version="1.0" encoding="utf-8"?>
-<p:properties xmlns:p="http://schemas.microsoft.com/office/2006/metadata/properties" xmlns:xsi="http://www.w3.org/2001/XMLSchema-instance" xmlns:pc="http://schemas.microsoft.com/office/infopath/2007/PartnerControls">
-  <documentManagement>
-    <PublishingExpirationDate xmlns="http://schemas.microsoft.com/sharepoint/v3" xsi:nil="true"/>
-    <PublishingStartDate xmlns="http://schemas.microsoft.com/sharepoint/v3" xsi:nil="true"/>
-    <SharedWithUsers xmlns="85a789e5-8c6f-48dd-9f0b-97ba1f677744">
-      <UserInfo>
-        <DisplayName>Petar Raykov</DisplayName>
-        <AccountId>227</AccountId>
-        <AccountType/>
-      </UserInfo>
-    </SharedWithUsers>
-  </documentManagement>
-</p:properties>
+<?mso-contentType ?>
+<FormTemplates xmlns="http://schemas.microsoft.com/sharepoint/v3/contenttype/forms">
+  <Display>DocumentLibraryForm</Display>
+  <Edit>DocumentLibraryForm</Edit>
+  <New>DocumentLibraryForm</New>
+</FormTemplates>
 </file>
 
 <file path=customXml/itemProps1.xml><?xml version="1.0" encoding="utf-8"?>
-<ds:datastoreItem xmlns:ds="http://schemas.openxmlformats.org/officeDocument/2006/customXml" ds:itemID="{854A0788-2502-490F-998F-7944D09032CA}">
+<ds:datastoreItem xmlns:ds="http://schemas.openxmlformats.org/officeDocument/2006/customXml" ds:itemID="{17BCFE9E-79FE-4DE6-896B-D4B8818476D6}">
   <ds:schemaRefs>
-    <ds:schemaRef ds:uri="http://schemas.microsoft.com/sharepoint/v3/contenttype/forms"/>
+    <ds:schemaRef ds:uri="http://schemas.microsoft.com/office/2006/metadata/properties"/>
+    <ds:schemaRef ds:uri="http://schemas.microsoft.com/office/infopath/2007/PartnerControls"/>
+    <ds:schemaRef ds:uri="http://schemas.microsoft.com/sharepoint/v3"/>
+    <ds:schemaRef ds:uri="85a789e5-8c6f-48dd-9f0b-97ba1f677744"/>
   </ds:schemaRefs>
 </ds:datastoreItem>
 </file>
@@ -5130,12 +5234,9 @@
 </file>
 
 <file path=customXml/itemProps3.xml><?xml version="1.0" encoding="utf-8"?>
-<ds:datastoreItem xmlns:ds="http://schemas.openxmlformats.org/officeDocument/2006/customXml" ds:itemID="{17BCFE9E-79FE-4DE6-896B-D4B8818476D6}">
+<ds:datastoreItem xmlns:ds="http://schemas.openxmlformats.org/officeDocument/2006/customXml" ds:itemID="{854A0788-2502-490F-998F-7944D09032CA}">
   <ds:schemaRefs>
-    <ds:schemaRef ds:uri="http://schemas.microsoft.com/office/2006/metadata/properties"/>
-    <ds:schemaRef ds:uri="http://schemas.microsoft.com/office/infopath/2007/PartnerControls"/>
-    <ds:schemaRef ds:uri="http://schemas.microsoft.com/sharepoint/v3"/>
-    <ds:schemaRef ds:uri="85a789e5-8c6f-48dd-9f0b-97ba1f677744"/>
+    <ds:schemaRef ds:uri="http://schemas.microsoft.com/sharepoint/v3/contenttype/forms"/>
   </ds:schemaRefs>
 </ds:datastoreItem>
 </file>
</xml_diff>